<commit_message>
Added Testing Strategy Report to Project-Submission-Documents folder
</commit_message>
<xml_diff>
--- a/Project-Submission-Documents/Team_Collaboration_Report.docx
+++ b/Project-Submission-Documents/Team_Collaboration_Report.docx
@@ -65,23 +65,7 @@
         <w:pStyle w:val="BodyText"/>
       </w:pPr>
       <w:r>
-        <w:t xml:space="preserve">From the beginning of the project, we were aware of the limited amount of time we had to finish the </w:t>
-      </w:r>
-      <w:proofErr w:type="gramStart"/>
-      <w:r>
-        <w:t>project, and</w:t>
-      </w:r>
-      <w:proofErr w:type="gramEnd"/>
-      <w:r>
-        <w:t xml:space="preserve"> wanted to use the time efficiently. We immediately scheduled our first team meeting to develop the project proposal. During this meeting, we agreed on the </w:t>
-      </w:r>
-      <w:proofErr w:type="gramStart"/>
-      <w:r>
-        <w:t>team</w:t>
-      </w:r>
-      <w:proofErr w:type="gramEnd"/>
-      <w:r>
-        <w:t xml:space="preserve"> name and defined the system’s core functionality. </w:t>
+        <w:t xml:space="preserve">From the beginning of the project, we were aware of the limited amount of time we had to finish the project, and wanted to use the time efficiently. We immediately scheduled our first team meeting to develop the project proposal. During this meeting, we agreed on the team name and defined the system’s core functionality. </w:t>
       </w:r>
     </w:p>
     <w:p>
@@ -281,15 +265,7 @@
         </w:numPr>
       </w:pPr>
       <w:r>
-        <w:t xml:space="preserve">Keeping booking logic inside </w:t>
-      </w:r>
-      <w:proofErr w:type="spellStart"/>
-      <w:r>
-        <w:t>BookingRegister</w:t>
-      </w:r>
-      <w:proofErr w:type="spellEnd"/>
-      <w:r>
-        <w:t xml:space="preserve"> class</w:t>
+        <w:t>Keeping booking logic inside BookingRegister class</w:t>
       </w:r>
     </w:p>
     <w:p>
@@ -353,15 +329,7 @@
         <w:pStyle w:val="BodyText"/>
       </w:pPr>
       <w:r>
-        <w:t xml:space="preserve">This topic resurfaced during the final third of our project timeline. Some members felt we now had capacity for adding the extra features we had discussed at the start while others considered it too risky before core functionality was completed. In the end, our team member </w:t>
-      </w:r>
-      <w:proofErr w:type="spellStart"/>
-      <w:r>
-        <w:t>Amru</w:t>
-      </w:r>
-      <w:proofErr w:type="spellEnd"/>
-      <w:r>
-        <w:t xml:space="preserve"> volunteered to explore the web API endpoint implementation while the rest of the team focused on completing the core features.</w:t>
+        <w:t>This topic resurfaced during the final third of our project timeline. Some members felt we now had capacity for adding the extra features we had discussed at the start while others considered it too risky before core functionality was completed. In the end, our team member Amru volunteered to explore the web API endpoint implementation while the rest of the team focused on completing the core features.</w:t>
       </w:r>
     </w:p>
     <w:p>
@@ -383,78 +351,36 @@
         <w:pStyle w:val="BodyText"/>
       </w:pPr>
       <w:r>
-        <w:t xml:space="preserve">Approximately three weeks before the submission deadline, we agreed that we would dedicate the last two weeks to ensuring all code requirements were covered (unit tests, </w:t>
-      </w:r>
-      <w:proofErr w:type="spellStart"/>
-      <w:r>
-        <w:t>JavaDoc</w:t>
-      </w:r>
-      <w:proofErr w:type="spellEnd"/>
-      <w:r>
-        <w:t xml:space="preserve"> documentation, </w:t>
-      </w:r>
-      <w:proofErr w:type="spellStart"/>
-      <w:r>
-        <w:t>JaCoCo</w:t>
-      </w:r>
-      <w:proofErr w:type="spellEnd"/>
-      <w:r>
-        <w:t xml:space="preserve"> coverage reports), writing project reports and reviewing code.</w:t>
+        <w:t>Approximately three weeks before the submission deadline, we agreed that we would dedicate the last two weeks to ensuring all code requirements were covered (unit tests, JavaDoc documentation, JaCoCo coverage reports), writing project reports and reviewing code.</w:t>
       </w:r>
     </w:p>
     <w:p>
       <w:pPr>
         <w:pStyle w:val="Heading2"/>
         <w:rPr>
-          <w:b w:val="0"/>
-          <w:bCs w:val="0"/>
-        </w:rPr>
-      </w:pPr>
-      <w:r>
+          <w:rFonts w:ascii="Calibri" w:hAnsi="Calibri"/>
+        </w:rPr>
+      </w:pPr>
+      <w:r>
+        <w:rPr>
+          <w:rFonts w:ascii="Calibri" w:hAnsi="Calibri"/>
+        </w:rPr>
         <w:lastRenderedPageBreak/>
-        <w:t>6. Testing Strategy</w:t>
-      </w:r>
-    </w:p>
-    <w:p>
-      <w:pPr>
-        <w:pStyle w:val="BodyText"/>
-      </w:pPr>
-      <w:r>
-        <w:t xml:space="preserve">Testing was </w:t>
-      </w:r>
-      <w:r>
-        <w:t>an important</w:t>
-      </w:r>
-      <w:r>
-        <w:t xml:space="preserve"> part of our development process. What we wanted to do was to ensure the basic business logic was correct, reduce the regressions when merging branches, and satisfy the test coverage requirement of the assignment brief.</w:t>
-      </w:r>
-    </w:p>
-    <w:p>
-      <w:pPr>
-        <w:pStyle w:val="BodyText"/>
-        <w:rPr>
-          <w:b/>
-          <w:bCs/>
-          <w:sz w:val="28"/>
-          <w:szCs w:val="28"/>
-        </w:rPr>
-      </w:pPr>
-      <w:r>
-        <w:rPr>
-          <w:b/>
-          <w:bCs/>
-          <w:sz w:val="28"/>
-          <w:szCs w:val="28"/>
-        </w:rPr>
-        <w:t>6.1 Tools and Frameworks</w:t>
-      </w:r>
-    </w:p>
-    <w:p>
-      <w:pPr>
-        <w:pStyle w:val="BodyText"/>
-      </w:pPr>
-      <w:r>
-        <w:t>We used the following tools to support our testing strategy:</w:t>
+        <w:t>6</w:t>
+      </w:r>
+      <w:r>
+        <w:rPr>
+          <w:rFonts w:ascii="Calibri" w:hAnsi="Calibri"/>
+        </w:rPr>
+        <w:t>. Key Learnings</w:t>
+      </w:r>
+    </w:p>
+    <w:p>
+      <w:pPr>
+        <w:pStyle w:val="BodyText"/>
+      </w:pPr>
+      <w:r>
+        <w:t>Technical:</w:t>
       </w:r>
     </w:p>
     <w:p>
@@ -466,7 +392,7 @@
         </w:numPr>
       </w:pPr>
       <w:r>
-        <w:t>JUnit 5 for writing and running unit tests.</w:t>
+        <w:t>Object-oriented programming principles in practice</w:t>
       </w:r>
     </w:p>
     <w:p>
@@ -478,7 +404,7 @@
         </w:numPr>
       </w:pPr>
       <w:r>
-        <w:t>Maven (Surefire plugin) to execute tests as part of the build lifecycle.</w:t>
+        <w:t>Git and GitHub for version control and collaboration</w:t>
       </w:r>
     </w:p>
     <w:p>
@@ -489,13 +415,8 @@
           <w:numId w:val="3"/>
         </w:numPr>
       </w:pPr>
-      <w:proofErr w:type="spellStart"/>
-      <w:r>
-        <w:t>JaCoCo</w:t>
-      </w:r>
-      <w:proofErr w:type="spellEnd"/>
-      <w:r>
-        <w:t xml:space="preserve"> to generate code coverage reports and identify untested areas of the codebase.</w:t>
+      <w:r>
+        <w:t>Test-driven development</w:t>
       </w:r>
     </w:p>
     <w:p>
@@ -507,7 +428,7 @@
         </w:numPr>
       </w:pPr>
       <w:r>
-        <w:t>IntelliJ IDEA as the main environment for running individual tests and viewing results during development.</w:t>
+        <w:t>JUnit testing strategies</w:t>
       </w:r>
     </w:p>
     <w:p>
@@ -519,148 +440,7 @@
         </w:numPr>
       </w:pPr>
       <w:r>
-        <w:t xml:space="preserve">All test classes are located under </w:t>
-      </w:r>
-      <w:proofErr w:type="spellStart"/>
-      <w:r>
-        <w:t>src</w:t>
-      </w:r>
-      <w:proofErr w:type="spellEnd"/>
-      <w:r>
-        <w:t>/test/java/</w:t>
-      </w:r>
-      <w:proofErr w:type="spellStart"/>
-      <w:r>
-        <w:t>com.hotel</w:t>
-      </w:r>
-      <w:proofErr w:type="spellEnd"/>
-      <w:r>
-        <w:t xml:space="preserve">. Examples include </w:t>
-      </w:r>
-      <w:proofErr w:type="spellStart"/>
-      <w:r>
-        <w:t>RoomTest</w:t>
-      </w:r>
-      <w:proofErr w:type="spellEnd"/>
-      <w:r>
-        <w:t xml:space="preserve">, </w:t>
-      </w:r>
-      <w:proofErr w:type="spellStart"/>
-      <w:r>
-        <w:t>AdminTest</w:t>
-      </w:r>
-      <w:proofErr w:type="spellEnd"/>
-      <w:r>
-        <w:t xml:space="preserve">, </w:t>
-      </w:r>
-      <w:proofErr w:type="spellStart"/>
-      <w:r>
-        <w:t>CleanerTest</w:t>
-      </w:r>
-      <w:proofErr w:type="spellEnd"/>
-      <w:r>
-        <w:t xml:space="preserve">, </w:t>
-      </w:r>
-      <w:proofErr w:type="spellStart"/>
-      <w:r>
-        <w:t>FacilitiesTest</w:t>
-      </w:r>
-      <w:proofErr w:type="spellEnd"/>
-      <w:r>
-        <w:t xml:space="preserve">, </w:t>
-      </w:r>
-      <w:proofErr w:type="spellStart"/>
-      <w:r>
-        <w:t>GuestTest</w:t>
-      </w:r>
-      <w:proofErr w:type="spellEnd"/>
-      <w:r>
-        <w:t xml:space="preserve">, </w:t>
-      </w:r>
-      <w:proofErr w:type="spellStart"/>
-      <w:r>
-        <w:t>ManagerTest</w:t>
-      </w:r>
-      <w:proofErr w:type="spellEnd"/>
-      <w:r>
-        <w:t xml:space="preserve">, </w:t>
-      </w:r>
-      <w:proofErr w:type="spellStart"/>
-      <w:r>
-        <w:t>PaymentManagerTest</w:t>
-      </w:r>
-      <w:proofErr w:type="spellEnd"/>
-      <w:r>
-        <w:t xml:space="preserve">, </w:t>
-      </w:r>
-      <w:proofErr w:type="spellStart"/>
-      <w:r>
-        <w:t>PaymentTest</w:t>
-      </w:r>
-      <w:proofErr w:type="spellEnd"/>
-      <w:r>
-        <w:t xml:space="preserve">, and </w:t>
-      </w:r>
-      <w:proofErr w:type="spellStart"/>
-      <w:r>
-        <w:t>ReceptionStaffTest</w:t>
-      </w:r>
-      <w:proofErr w:type="spellEnd"/>
-      <w:r>
-        <w:t>.</w:t>
-      </w:r>
-    </w:p>
-    <w:p>
-      <w:pPr>
-        <w:pStyle w:val="BodyText"/>
-        <w:rPr>
-          <w:b/>
-          <w:bCs/>
-          <w:sz w:val="28"/>
-          <w:szCs w:val="28"/>
-        </w:rPr>
-      </w:pPr>
-      <w:r>
-        <w:rPr>
-          <w:b/>
-          <w:bCs/>
-          <w:sz w:val="28"/>
-          <w:szCs w:val="28"/>
-        </w:rPr>
-        <w:t>6.2 Unit Test Design</w:t>
-      </w:r>
-    </w:p>
-    <w:p>
-      <w:pPr>
-        <w:pStyle w:val="BodyText"/>
-        <w:rPr>
-          <w:b/>
-          <w:bCs/>
-          <w:sz w:val="36"/>
-          <w:szCs w:val="36"/>
-        </w:rPr>
-      </w:pPr>
-    </w:p>
-    <w:p>
-      <w:pPr>
-        <w:pStyle w:val="Heading2"/>
-        <w:rPr>
-          <w:rFonts w:ascii="Calibri" w:hAnsi="Calibri"/>
-        </w:rPr>
-      </w:pPr>
-      <w:r>
-        <w:rPr>
-          <w:rFonts w:ascii="Calibri" w:hAnsi="Calibri"/>
-        </w:rPr>
-        <w:t>7. Key Learnings</w:t>
-      </w:r>
-    </w:p>
-    <w:p>
-      <w:pPr>
-        <w:pStyle w:val="BodyText"/>
-      </w:pPr>
-      <w:r>
-        <w:t>Technical:</w:t>
+        <w:t>Managing dependencies with Maven</w:t>
       </w:r>
     </w:p>
     <w:p>
@@ -672,66 +452,6 @@
         </w:numPr>
       </w:pPr>
       <w:r>
-        <w:t>Object-oriented programming principles in practice</w:t>
-      </w:r>
-    </w:p>
-    <w:p>
-      <w:pPr>
-        <w:pStyle w:val="BodyText"/>
-        <w:numPr>
-          <w:ilvl w:val="0"/>
-          <w:numId w:val="3"/>
-        </w:numPr>
-      </w:pPr>
-      <w:r>
-        <w:t>Git and GitHub for version control and collaboration</w:t>
-      </w:r>
-    </w:p>
-    <w:p>
-      <w:pPr>
-        <w:pStyle w:val="BodyText"/>
-        <w:numPr>
-          <w:ilvl w:val="0"/>
-          <w:numId w:val="3"/>
-        </w:numPr>
-      </w:pPr>
-      <w:r>
-        <w:t>Test-driven development</w:t>
-      </w:r>
-    </w:p>
-    <w:p>
-      <w:pPr>
-        <w:pStyle w:val="BodyText"/>
-        <w:numPr>
-          <w:ilvl w:val="0"/>
-          <w:numId w:val="3"/>
-        </w:numPr>
-      </w:pPr>
-      <w:r>
-        <w:t>JUnit testing strategies</w:t>
-      </w:r>
-    </w:p>
-    <w:p>
-      <w:pPr>
-        <w:pStyle w:val="BodyText"/>
-        <w:numPr>
-          <w:ilvl w:val="0"/>
-          <w:numId w:val="3"/>
-        </w:numPr>
-      </w:pPr>
-      <w:r>
-        <w:t>Managing dependencies with Maven</w:t>
-      </w:r>
-    </w:p>
-    <w:p>
-      <w:pPr>
-        <w:pStyle w:val="BodyText"/>
-        <w:numPr>
-          <w:ilvl w:val="0"/>
-          <w:numId w:val="3"/>
-        </w:numPr>
-      </w:pPr>
-      <w:r>
         <w:t>Code conflict resolution</w:t>
       </w:r>
     </w:p>
@@ -808,7 +528,6 @@
         <w:pStyle w:val="BodyText"/>
       </w:pPr>
       <w:r>
-        <w:lastRenderedPageBreak/>
         <w:t>Improvements for Future Projects:</w:t>
       </w:r>
     </w:p>
@@ -859,7 +578,13 @@
         <w:rPr>
           <w:rFonts w:ascii="Calibri" w:hAnsi="Calibri"/>
         </w:rPr>
-        <w:t>8. Conclusion</w:t>
+        <w:t>7</w:t>
+      </w:r>
+      <w:r>
+        <w:rPr>
+          <w:rFonts w:ascii="Calibri" w:hAnsi="Calibri"/>
+        </w:rPr>
+        <w:t>. Conclusion</w:t>
       </w:r>
     </w:p>
     <w:p>

</xml_diff>

<commit_message>
Updating details in the Team_Collaboration_Report and the Technnical_Design_Document
</commit_message>
<xml_diff>
--- a/Project-Submission-Documents/Team_Collaboration_Report.docx
+++ b/Project-Submission-Documents/Team_Collaboration_Report.docx
@@ -65,7 +65,23 @@
         <w:pStyle w:val="BodyText"/>
       </w:pPr>
       <w:r>
-        <w:t xml:space="preserve">From the beginning of the project, we were aware of the limited amount of time we had to finish the project, and wanted to use the time efficiently. We immediately scheduled our first team meeting to develop the project proposal. During this meeting, we agreed on the team name and defined the system’s core functionality. </w:t>
+        <w:t xml:space="preserve">From the beginning of the project, we were aware of the limited amount of time we had to finish the </w:t>
+      </w:r>
+      <w:proofErr w:type="gramStart"/>
+      <w:r>
+        <w:t>project, and</w:t>
+      </w:r>
+      <w:proofErr w:type="gramEnd"/>
+      <w:r>
+        <w:t xml:space="preserve"> wanted to use the time efficiently. We immediately scheduled our first team meeting to develop the project proposal. During this meeting, we agreed on the </w:t>
+      </w:r>
+      <w:proofErr w:type="gramStart"/>
+      <w:r>
+        <w:t>team</w:t>
+      </w:r>
+      <w:proofErr w:type="gramEnd"/>
+      <w:r>
+        <w:t xml:space="preserve"> name and defined the system’s core functionality. </w:t>
       </w:r>
     </w:p>
     <w:p>
@@ -265,7 +281,15 @@
         </w:numPr>
       </w:pPr>
       <w:r>
-        <w:t>Keeping booking logic inside BookingRegister class</w:t>
+        <w:t xml:space="preserve">Keeping booking logic inside </w:t>
+      </w:r>
+      <w:proofErr w:type="spellStart"/>
+      <w:r>
+        <w:t>BookingRegister</w:t>
+      </w:r>
+      <w:proofErr w:type="spellEnd"/>
+      <w:r>
+        <w:t xml:space="preserve"> class</w:t>
       </w:r>
     </w:p>
     <w:p>
@@ -329,7 +353,15 @@
         <w:pStyle w:val="BodyText"/>
       </w:pPr>
       <w:r>
-        <w:t>This topic resurfaced during the final third of our project timeline. Some members felt we now had capacity for adding the extra features we had discussed at the start while others considered it too risky before core functionality was completed. In the end, our team member Amru volunteered to explore the web API endpoint implementation while the rest of the team focused on completing the core features.</w:t>
+        <w:t xml:space="preserve">This topic resurfaced during the final third of our project timeline. Some members felt we now had capacity for adding the extra features we had discussed at the start while others considered it too risky before core functionality was completed. In the end, our team member </w:t>
+      </w:r>
+      <w:proofErr w:type="spellStart"/>
+      <w:r>
+        <w:t>Amru</w:t>
+      </w:r>
+      <w:proofErr w:type="spellEnd"/>
+      <w:r>
+        <w:t xml:space="preserve"> volunteered to explore the web API endpoint implementation while the rest of the team focused on completing the core features.</w:t>
       </w:r>
     </w:p>
     <w:p>
@@ -351,7 +383,23 @@
         <w:pStyle w:val="BodyText"/>
       </w:pPr>
       <w:r>
-        <w:t>Approximately three weeks before the submission deadline, we agreed that we would dedicate the last two weeks to ensuring all code requirements were covered (unit tests, JavaDoc documentation, JaCoCo coverage reports), writing project reports and reviewing code.</w:t>
+        <w:t xml:space="preserve">Approximately three weeks before the submission deadline, we agreed that we would dedicate the last two weeks to ensuring all code requirements were covered (unit tests, </w:t>
+      </w:r>
+      <w:proofErr w:type="spellStart"/>
+      <w:r>
+        <w:t>JavaDoc</w:t>
+      </w:r>
+      <w:proofErr w:type="spellEnd"/>
+      <w:r>
+        <w:t xml:space="preserve"> documentation, </w:t>
+      </w:r>
+      <w:proofErr w:type="spellStart"/>
+      <w:r>
+        <w:t>JaCoCo</w:t>
+      </w:r>
+      <w:proofErr w:type="spellEnd"/>
+      <w:r>
+        <w:t xml:space="preserve"> coverage reports), writing project reports and reviewing code.</w:t>
       </w:r>
     </w:p>
     <w:p>
@@ -602,6 +650,882 @@
       <w:r>
         <w:t>Despite our initial inexperience, we successfully delivered a functional hotel management system that meets the project requirements, demonstrates solid OOP principles, and achieves the given testing coverage goals.</w:t>
       </w:r>
+    </w:p>
+    <w:p>
+      <w:pPr>
+        <w:pStyle w:val="BodyText"/>
+      </w:pPr>
+    </w:p>
+    <w:p>
+      <w:r>
+        <w:br w:type="page"/>
+      </w:r>
+    </w:p>
+    <w:p>
+      <w:pPr>
+        <w:pStyle w:val="Heading2"/>
+        <w:rPr>
+          <w:rFonts w:ascii="Calibri" w:hAnsi="Calibri"/>
+        </w:rPr>
+      </w:pPr>
+      <w:r>
+        <w:rPr>
+          <w:rFonts w:ascii="Calibri" w:hAnsi="Calibri"/>
+        </w:rPr>
+        <w:lastRenderedPageBreak/>
+        <w:t>Appendix 1</w:t>
+      </w:r>
+      <w:r>
+        <w:rPr>
+          <w:rFonts w:ascii="Calibri" w:hAnsi="Calibri"/>
+        </w:rPr>
+        <w:t xml:space="preserve">. </w:t>
+      </w:r>
+      <w:r>
+        <w:rPr>
+          <w:rFonts w:ascii="Calibri" w:hAnsi="Calibri"/>
+        </w:rPr>
+        <w:t xml:space="preserve"> Meeting Notes </w:t>
+      </w:r>
+    </w:p>
+    <w:p>
+      <w:pPr>
+        <w:pStyle w:val="BodyText"/>
+      </w:pPr>
+    </w:p>
+    <w:p>
+      <w:pPr>
+        <w:pStyle w:val="BodyText"/>
+        <w:rPr>
+          <w:lang w:val="en-US"/>
+        </w:rPr>
+      </w:pPr>
+      <w:r>
+        <w:rPr>
+          <w:lang w:val="en-US"/>
+        </w:rPr>
+        <w:t>Group Meeting Notes:  </w:t>
+      </w:r>
+    </w:p>
+    <w:p>
+      <w:pPr>
+        <w:pStyle w:val="BodyText"/>
+        <w:rPr>
+          <w:b/>
+          <w:bCs/>
+          <w:lang w:val="en-IE"/>
+        </w:rPr>
+      </w:pPr>
+      <w:r>
+        <w:rPr>
+          <w:b/>
+          <w:bCs/>
+          <w:lang w:val="en-US"/>
+        </w:rPr>
+        <w:t>Tuesday 14</w:t>
+      </w:r>
+      <w:r>
+        <w:rPr>
+          <w:b/>
+          <w:bCs/>
+          <w:vertAlign w:val="superscript"/>
+          <w:lang w:val="en-US"/>
+        </w:rPr>
+        <w:t>th</w:t>
+      </w:r>
+      <w:r>
+        <w:rPr>
+          <w:b/>
+          <w:bCs/>
+          <w:lang w:val="en-US"/>
+        </w:rPr>
+        <w:t xml:space="preserve"> October 2025 </w:t>
+      </w:r>
+      <w:r>
+        <w:rPr>
+          <w:b/>
+          <w:bCs/>
+          <w:lang w:val="en-IE"/>
+        </w:rPr>
+        <w:t> </w:t>
+      </w:r>
+    </w:p>
+    <w:p>
+      <w:pPr>
+        <w:pStyle w:val="BodyText"/>
+        <w:rPr>
+          <w:lang w:val="en-IE"/>
+        </w:rPr>
+      </w:pPr>
+      <w:r>
+        <w:rPr>
+          <w:lang w:val="en-US"/>
+        </w:rPr>
+        <w:t xml:space="preserve">We discussed our choice of project topic. Started proposal document. We selected the Hotel Management System as our project as we felt we had a good </w:t>
+      </w:r>
+      <w:proofErr w:type="gramStart"/>
+      <w:r>
+        <w:rPr>
+          <w:lang w:val="en-US"/>
+        </w:rPr>
+        <w:t>idea</w:t>
+      </w:r>
+      <w:proofErr w:type="gramEnd"/>
+      <w:r>
+        <w:rPr>
+          <w:lang w:val="en-US"/>
+        </w:rPr>
+        <w:t xml:space="preserve"> what would be </w:t>
+      </w:r>
+      <w:proofErr w:type="gramStart"/>
+      <w:r>
+        <w:rPr>
+          <w:lang w:val="en-US"/>
+        </w:rPr>
+        <w:t>required</w:t>
+      </w:r>
+      <w:proofErr w:type="gramEnd"/>
+      <w:r>
+        <w:rPr>
+          <w:lang w:val="en-US"/>
+        </w:rPr>
+        <w:t xml:space="preserve"> and we could easily agree on a shared design strategy for it. We also </w:t>
+      </w:r>
+      <w:proofErr w:type="spellStart"/>
+      <w:r>
+        <w:rPr>
+          <w:lang w:val="en-US"/>
+        </w:rPr>
+        <w:t>realised</w:t>
+      </w:r>
+      <w:proofErr w:type="spellEnd"/>
+      <w:r>
+        <w:rPr>
+          <w:lang w:val="en-US"/>
+        </w:rPr>
+        <w:t xml:space="preserve"> that we only had five members in our group so we had to not be too overambitious about what we could achieve. </w:t>
+      </w:r>
+      <w:r>
+        <w:rPr>
+          <w:lang w:val="en-IE"/>
+        </w:rPr>
+        <w:t> </w:t>
+      </w:r>
+    </w:p>
+    <w:p>
+      <w:pPr>
+        <w:pStyle w:val="BodyText"/>
+        <w:rPr>
+          <w:b/>
+          <w:bCs/>
+          <w:lang w:val="en-IE"/>
+        </w:rPr>
+      </w:pPr>
+      <w:r>
+        <w:rPr>
+          <w:b/>
+          <w:bCs/>
+          <w:lang w:val="en-US"/>
+        </w:rPr>
+        <w:t>Sunday 19</w:t>
+      </w:r>
+      <w:r>
+        <w:rPr>
+          <w:b/>
+          <w:bCs/>
+          <w:vertAlign w:val="superscript"/>
+          <w:lang w:val="en-US"/>
+        </w:rPr>
+        <w:t>th</w:t>
+      </w:r>
+      <w:r>
+        <w:rPr>
+          <w:b/>
+          <w:bCs/>
+          <w:lang w:val="en-US"/>
+        </w:rPr>
+        <w:t xml:space="preserve"> October 2025 </w:t>
+      </w:r>
+      <w:r>
+        <w:rPr>
+          <w:b/>
+          <w:bCs/>
+          <w:lang w:val="en-IE"/>
+        </w:rPr>
+        <w:t> </w:t>
+      </w:r>
+    </w:p>
+    <w:p>
+      <w:pPr>
+        <w:pStyle w:val="BodyText"/>
+        <w:rPr>
+          <w:lang w:val="en-IE"/>
+        </w:rPr>
+      </w:pPr>
+      <w:r>
+        <w:rPr>
+          <w:lang w:val="en-US"/>
+        </w:rPr>
+        <w:t xml:space="preserve">Tidying up the proposal document to make sure we had every topic covered. We had to do some research on collections to make sure we were planning to use the right kind of </w:t>
+      </w:r>
+      <w:proofErr w:type="spellStart"/>
+      <w:r>
+        <w:rPr>
+          <w:lang w:val="en-US"/>
+        </w:rPr>
+        <w:t>ArrayList</w:t>
+      </w:r>
+      <w:proofErr w:type="spellEnd"/>
+      <w:r>
+        <w:rPr>
+          <w:lang w:val="en-US"/>
+        </w:rPr>
+        <w:t xml:space="preserve">, or </w:t>
+      </w:r>
+      <w:proofErr w:type="spellStart"/>
+      <w:r>
+        <w:rPr>
+          <w:lang w:val="en-US"/>
+        </w:rPr>
+        <w:t>TreeMap</w:t>
+      </w:r>
+      <w:proofErr w:type="spellEnd"/>
+      <w:r>
+        <w:rPr>
+          <w:lang w:val="en-US"/>
+        </w:rPr>
+        <w:t xml:space="preserve"> for each function. We set up a GitHub repository called Group-6-Project-ATU-Software-Development. It took us two attempts to get it functioning correctly so that we could all contribute to the repository successfully. </w:t>
+      </w:r>
+      <w:r>
+        <w:rPr>
+          <w:lang w:val="en-IE"/>
+        </w:rPr>
+        <w:t> </w:t>
+      </w:r>
+    </w:p>
+    <w:p>
+      <w:pPr>
+        <w:pStyle w:val="BodyText"/>
+        <w:rPr>
+          <w:b/>
+          <w:bCs/>
+          <w:lang w:val="en-IE"/>
+        </w:rPr>
+      </w:pPr>
+      <w:r>
+        <w:rPr>
+          <w:b/>
+          <w:bCs/>
+          <w:lang w:val="en-US"/>
+        </w:rPr>
+        <w:t>Thursday 23</w:t>
+      </w:r>
+      <w:r>
+        <w:rPr>
+          <w:b/>
+          <w:bCs/>
+          <w:vertAlign w:val="superscript"/>
+          <w:lang w:val="en-US"/>
+        </w:rPr>
+        <w:t>rd</w:t>
+      </w:r>
+      <w:r>
+        <w:rPr>
+          <w:b/>
+          <w:bCs/>
+          <w:lang w:val="en-US"/>
+        </w:rPr>
+        <w:t xml:space="preserve"> October 2025 </w:t>
+      </w:r>
+      <w:r>
+        <w:rPr>
+          <w:b/>
+          <w:bCs/>
+          <w:lang w:val="en-IE"/>
+        </w:rPr>
+        <w:t> </w:t>
+      </w:r>
+    </w:p>
+    <w:p>
+      <w:pPr>
+        <w:pStyle w:val="BodyText"/>
+        <w:rPr>
+          <w:lang w:val="en-IE"/>
+        </w:rPr>
+      </w:pPr>
+      <w:r>
+        <w:rPr>
+          <w:lang w:val="en-US"/>
+        </w:rPr>
+        <w:t xml:space="preserve">Divided up the workload and discussed the use of GitHub. We started out by deciding to each take a set of classes we predicted we would need and build up a sort of starting point for the system. We used our class diagram to break up the system. Vijaya looked after the Room and related Rooms classes, </w:t>
+      </w:r>
+      <w:proofErr w:type="spellStart"/>
+      <w:r>
+        <w:rPr>
+          <w:lang w:val="en-US"/>
+        </w:rPr>
+        <w:t>Amru</w:t>
+      </w:r>
+      <w:proofErr w:type="spellEnd"/>
+      <w:r>
+        <w:rPr>
+          <w:lang w:val="en-US"/>
+        </w:rPr>
+        <w:t xml:space="preserve"> took the User and related classes, Lukas took on the Payment classes and the User Interface, Sheyi worked on the Facilities classes, and Maurice worked on the Booking classes. </w:t>
+      </w:r>
+      <w:r>
+        <w:rPr>
+          <w:lang w:val="en-IE"/>
+        </w:rPr>
+        <w:t> </w:t>
+      </w:r>
+    </w:p>
+    <w:p>
+      <w:pPr>
+        <w:pStyle w:val="BodyText"/>
+        <w:rPr>
+          <w:lang w:val="en-IE"/>
+        </w:rPr>
+      </w:pPr>
+      <w:r>
+        <w:rPr>
+          <w:lang w:val="en-US"/>
+        </w:rPr>
+        <w:t>We found that our group had varying experience using GitHub prior to this project and we had to spend a good deal of time determining the best way to use IntelliJ and GitHub in harmony. </w:t>
+      </w:r>
+      <w:r>
+        <w:rPr>
+          <w:lang w:val="en-IE"/>
+        </w:rPr>
+        <w:t> </w:t>
+      </w:r>
+    </w:p>
+    <w:p>
+      <w:pPr>
+        <w:pStyle w:val="BodyText"/>
+        <w:rPr>
+          <w:b/>
+          <w:bCs/>
+          <w:lang w:val="en-IE"/>
+        </w:rPr>
+      </w:pPr>
+      <w:r>
+        <w:rPr>
+          <w:b/>
+          <w:bCs/>
+          <w:lang w:val="en-US"/>
+        </w:rPr>
+        <w:t>Thursday 6</w:t>
+      </w:r>
+      <w:r>
+        <w:rPr>
+          <w:b/>
+          <w:bCs/>
+          <w:vertAlign w:val="superscript"/>
+          <w:lang w:val="en-US"/>
+        </w:rPr>
+        <w:t>th</w:t>
+      </w:r>
+      <w:r>
+        <w:rPr>
+          <w:b/>
+          <w:bCs/>
+          <w:lang w:val="en-US"/>
+        </w:rPr>
+        <w:t xml:space="preserve"> November 2025 </w:t>
+      </w:r>
+      <w:r>
+        <w:rPr>
+          <w:b/>
+          <w:bCs/>
+          <w:lang w:val="en-IE"/>
+        </w:rPr>
+        <w:t> </w:t>
+      </w:r>
+    </w:p>
+    <w:p>
+      <w:pPr>
+        <w:pStyle w:val="BodyText"/>
+        <w:rPr>
+          <w:lang w:val="en-IE"/>
+        </w:rPr>
+      </w:pPr>
+      <w:r>
+        <w:rPr>
+          <w:lang w:val="en-US"/>
+        </w:rPr>
+        <w:t xml:space="preserve">Discussed how to tune up the algorithms. We discovered that extra classes would be required to tie </w:t>
+      </w:r>
+      <w:proofErr w:type="gramStart"/>
+      <w:r>
+        <w:rPr>
+          <w:lang w:val="en-US"/>
+        </w:rPr>
+        <w:t xml:space="preserve">the </w:t>
+      </w:r>
+      <w:proofErr w:type="spellStart"/>
+      <w:r>
+        <w:rPr>
+          <w:lang w:val="en-US"/>
+        </w:rPr>
+        <w:t>RoomInventoryImpl</w:t>
+      </w:r>
+      <w:proofErr w:type="spellEnd"/>
+      <w:proofErr w:type="gramEnd"/>
+      <w:r>
+        <w:rPr>
+          <w:lang w:val="en-US"/>
+        </w:rPr>
+        <w:t xml:space="preserve"> to the Booking objects. We decided that adding a </w:t>
+      </w:r>
+      <w:proofErr w:type="spellStart"/>
+      <w:r>
+        <w:rPr>
+          <w:lang w:val="en-US"/>
+        </w:rPr>
+        <w:t>BookingRegister</w:t>
+      </w:r>
+      <w:proofErr w:type="spellEnd"/>
+      <w:r>
+        <w:rPr>
+          <w:lang w:val="en-US"/>
+        </w:rPr>
+        <w:t xml:space="preserve"> class to each Room object to track Bookings would allow us to have the most flexibility in expanding the system if required. </w:t>
+      </w:r>
+      <w:r>
+        <w:rPr>
+          <w:lang w:val="en-IE"/>
+        </w:rPr>
+        <w:t> </w:t>
+      </w:r>
+    </w:p>
+    <w:p>
+      <w:pPr>
+        <w:pStyle w:val="BodyText"/>
+        <w:rPr>
+          <w:b/>
+          <w:bCs/>
+          <w:lang w:val="en-IE"/>
+        </w:rPr>
+      </w:pPr>
+      <w:r>
+        <w:rPr>
+          <w:b/>
+          <w:bCs/>
+          <w:lang w:val="en-US"/>
+        </w:rPr>
+        <w:t>Sunday 9</w:t>
+      </w:r>
+      <w:r>
+        <w:rPr>
+          <w:b/>
+          <w:bCs/>
+          <w:vertAlign w:val="superscript"/>
+          <w:lang w:val="en-US"/>
+        </w:rPr>
+        <w:t>th</w:t>
+      </w:r>
+      <w:r>
+        <w:rPr>
+          <w:b/>
+          <w:bCs/>
+          <w:lang w:val="en-US"/>
+        </w:rPr>
+        <w:t xml:space="preserve"> November 2025 </w:t>
+      </w:r>
+      <w:r>
+        <w:rPr>
+          <w:b/>
+          <w:bCs/>
+          <w:lang w:val="en-IE"/>
+        </w:rPr>
+        <w:t> </w:t>
+      </w:r>
+    </w:p>
+    <w:p>
+      <w:pPr>
+        <w:pStyle w:val="BodyText"/>
+        <w:rPr>
+          <w:lang w:val="en-IE"/>
+        </w:rPr>
+      </w:pPr>
+      <w:r>
+        <w:rPr>
+          <w:lang w:val="en-US"/>
+        </w:rPr>
+        <w:t xml:space="preserve">Discussion about what is required for the testing JUnit </w:t>
+      </w:r>
+      <w:proofErr w:type="spellStart"/>
+      <w:r>
+        <w:rPr>
+          <w:lang w:val="en-US"/>
+        </w:rPr>
+        <w:t>JaCoCo</w:t>
+      </w:r>
+      <w:proofErr w:type="spellEnd"/>
+      <w:r>
+        <w:rPr>
+          <w:lang w:val="en-US"/>
+        </w:rPr>
+        <w:t xml:space="preserve">. We were working on differing levels of experience with this system, but the more experienced members were able to show how the Test Classes linked to the </w:t>
+      </w:r>
+      <w:proofErr w:type="spellStart"/>
+      <w:r>
+        <w:rPr>
+          <w:lang w:val="en-US"/>
+        </w:rPr>
+        <w:t>JaCoCo</w:t>
+      </w:r>
+      <w:proofErr w:type="spellEnd"/>
+      <w:r>
+        <w:rPr>
+          <w:lang w:val="en-US"/>
+        </w:rPr>
+        <w:t xml:space="preserve"> reports and how to determine what method branches and instructions still needed to be tested to improve the Code Coverage score.   </w:t>
+      </w:r>
+      <w:r>
+        <w:rPr>
+          <w:lang w:val="en-IE"/>
+        </w:rPr>
+        <w:t> </w:t>
+      </w:r>
+    </w:p>
+    <w:p>
+      <w:pPr>
+        <w:pStyle w:val="BodyText"/>
+        <w:rPr>
+          <w:b/>
+          <w:bCs/>
+          <w:lang w:val="en-IE"/>
+        </w:rPr>
+      </w:pPr>
+      <w:r>
+        <w:rPr>
+          <w:b/>
+          <w:bCs/>
+          <w:lang w:val="en-US"/>
+        </w:rPr>
+        <w:t>Sunday 16</w:t>
+      </w:r>
+      <w:r>
+        <w:rPr>
+          <w:b/>
+          <w:bCs/>
+          <w:vertAlign w:val="superscript"/>
+          <w:lang w:val="en-US"/>
+        </w:rPr>
+        <w:t>th</w:t>
+      </w:r>
+      <w:r>
+        <w:rPr>
+          <w:b/>
+          <w:bCs/>
+          <w:lang w:val="en-US"/>
+        </w:rPr>
+        <w:t xml:space="preserve"> November 2025 </w:t>
+      </w:r>
+      <w:r>
+        <w:rPr>
+          <w:b/>
+          <w:bCs/>
+          <w:lang w:val="en-IE"/>
+        </w:rPr>
+        <w:t> </w:t>
+      </w:r>
+    </w:p>
+    <w:p>
+      <w:pPr>
+        <w:pStyle w:val="BodyText"/>
+        <w:rPr>
+          <w:lang w:val="en-IE"/>
+        </w:rPr>
+      </w:pPr>
+      <w:r>
+        <w:rPr>
+          <w:lang w:val="en-US"/>
+        </w:rPr>
+        <w:t xml:space="preserve">Reviewed the project submission guidelines and tried to make sure we </w:t>
+      </w:r>
+      <w:proofErr w:type="gramStart"/>
+      <w:r>
+        <w:rPr>
+          <w:lang w:val="en-US"/>
+        </w:rPr>
+        <w:t>were covering</w:t>
+      </w:r>
+      <w:proofErr w:type="gramEnd"/>
+      <w:r>
+        <w:rPr>
+          <w:lang w:val="en-US"/>
+        </w:rPr>
+        <w:t xml:space="preserve"> all the requirements for the extra documentation. We discussed how to make sure our classes all had the right kind of Javadoc compatible comments. </w:t>
+      </w:r>
+      <w:r>
+        <w:rPr>
+          <w:lang w:val="en-IE"/>
+        </w:rPr>
+        <w:t> </w:t>
+      </w:r>
+    </w:p>
+    <w:p>
+      <w:pPr>
+        <w:pStyle w:val="BodyText"/>
+        <w:rPr>
+          <w:b/>
+          <w:bCs/>
+          <w:lang w:val="en-IE"/>
+        </w:rPr>
+      </w:pPr>
+      <w:r>
+        <w:rPr>
+          <w:b/>
+          <w:bCs/>
+          <w:lang w:val="en-US"/>
+        </w:rPr>
+        <w:lastRenderedPageBreak/>
+        <w:t>Thursday 20</w:t>
+      </w:r>
+      <w:r>
+        <w:rPr>
+          <w:b/>
+          <w:bCs/>
+          <w:vertAlign w:val="superscript"/>
+          <w:lang w:val="en-US"/>
+        </w:rPr>
+        <w:t>th</w:t>
+      </w:r>
+      <w:r>
+        <w:rPr>
+          <w:b/>
+          <w:bCs/>
+          <w:lang w:val="en-US"/>
+        </w:rPr>
+        <w:t xml:space="preserve"> November 2025 </w:t>
+      </w:r>
+      <w:r>
+        <w:rPr>
+          <w:b/>
+          <w:bCs/>
+          <w:lang w:val="en-IE"/>
+        </w:rPr>
+        <w:t> </w:t>
+      </w:r>
+    </w:p>
+    <w:p>
+      <w:pPr>
+        <w:pStyle w:val="BodyText"/>
+        <w:rPr>
+          <w:lang w:val="en-US"/>
+        </w:rPr>
+      </w:pPr>
+      <w:r>
+        <w:rPr>
+          <w:lang w:val="en-US"/>
+        </w:rPr>
+        <w:t>Check-in to confirm that the various parts of the reports were being worked on.   </w:t>
+      </w:r>
+    </w:p>
+    <w:p>
+      <w:pPr>
+        <w:pStyle w:val="BodyText"/>
+        <w:rPr>
+          <w:b/>
+          <w:bCs/>
+          <w:lang w:val="en-IE"/>
+        </w:rPr>
+      </w:pPr>
+      <w:r>
+        <w:rPr>
+          <w:b/>
+          <w:bCs/>
+          <w:lang w:val="en-US"/>
+        </w:rPr>
+        <w:t>Sunday 23</w:t>
+      </w:r>
+      <w:r>
+        <w:rPr>
+          <w:b/>
+          <w:bCs/>
+          <w:vertAlign w:val="superscript"/>
+          <w:lang w:val="en-US"/>
+        </w:rPr>
+        <w:t>rd</w:t>
+      </w:r>
+      <w:r>
+        <w:rPr>
+          <w:b/>
+          <w:bCs/>
+          <w:lang w:val="en-US"/>
+        </w:rPr>
+        <w:t xml:space="preserve"> November 2025 </w:t>
+      </w:r>
+      <w:r>
+        <w:rPr>
+          <w:b/>
+          <w:bCs/>
+          <w:lang w:val="en-IE"/>
+        </w:rPr>
+        <w:t> </w:t>
+      </w:r>
+    </w:p>
+    <w:p>
+      <w:pPr>
+        <w:pStyle w:val="BodyText"/>
+        <w:rPr>
+          <w:lang w:val="en-IE"/>
+        </w:rPr>
+      </w:pPr>
+      <w:r>
+        <w:rPr>
+          <w:lang w:val="en-US"/>
+        </w:rPr>
+        <w:t>Discussed fine tuning test classes so that all the instructions could be tested as we were still lower than desired in our code coverage percentage. After clarification we were able to greatly improve our code coverage. </w:t>
+      </w:r>
+      <w:r>
+        <w:rPr>
+          <w:lang w:val="en-IE"/>
+        </w:rPr>
+        <w:t> </w:t>
+      </w:r>
+    </w:p>
+    <w:p>
+      <w:pPr>
+        <w:pStyle w:val="BodyText"/>
+        <w:rPr>
+          <w:b/>
+          <w:bCs/>
+          <w:lang w:val="en-IE"/>
+        </w:rPr>
+      </w:pPr>
+      <w:r>
+        <w:rPr>
+          <w:b/>
+          <w:bCs/>
+          <w:lang w:val="en-US"/>
+        </w:rPr>
+        <w:t>Saturday 29</w:t>
+      </w:r>
+      <w:r>
+        <w:rPr>
+          <w:b/>
+          <w:bCs/>
+          <w:vertAlign w:val="superscript"/>
+          <w:lang w:val="en-US"/>
+        </w:rPr>
+        <w:t>th</w:t>
+      </w:r>
+      <w:r>
+        <w:rPr>
+          <w:b/>
+          <w:bCs/>
+          <w:lang w:val="en-US"/>
+        </w:rPr>
+        <w:t xml:space="preserve"> November 2025 </w:t>
+      </w:r>
+      <w:r>
+        <w:rPr>
+          <w:b/>
+          <w:bCs/>
+          <w:lang w:val="en-IE"/>
+        </w:rPr>
+        <w:t> </w:t>
+      </w:r>
+    </w:p>
+    <w:p>
+      <w:pPr>
+        <w:pStyle w:val="BodyText"/>
+        <w:rPr>
+          <w:lang w:val="en-IE"/>
+        </w:rPr>
+      </w:pPr>
+      <w:r>
+        <w:rPr>
+          <w:lang w:val="en-US"/>
+        </w:rPr>
+        <w:t>Clarified the remaining parts of the project that require updating to make them complete. </w:t>
+      </w:r>
+      <w:r>
+        <w:rPr>
+          <w:lang w:val="en-IE"/>
+        </w:rPr>
+        <w:t> </w:t>
+      </w:r>
+    </w:p>
+    <w:p>
+      <w:pPr>
+        <w:pStyle w:val="BodyText"/>
+        <w:rPr>
+          <w:b/>
+          <w:bCs/>
+          <w:lang w:val="en-IE"/>
+        </w:rPr>
+      </w:pPr>
+      <w:r>
+        <w:rPr>
+          <w:b/>
+          <w:bCs/>
+          <w:lang w:val="en-US"/>
+        </w:rPr>
+        <w:t>Tuesday 2</w:t>
+      </w:r>
+      <w:r>
+        <w:rPr>
+          <w:b/>
+          <w:bCs/>
+          <w:vertAlign w:val="superscript"/>
+          <w:lang w:val="en-US"/>
+        </w:rPr>
+        <w:t>nd</w:t>
+      </w:r>
+      <w:r>
+        <w:rPr>
+          <w:b/>
+          <w:bCs/>
+          <w:lang w:val="en-US"/>
+        </w:rPr>
+        <w:t xml:space="preserve"> December 2025 </w:t>
+      </w:r>
+      <w:r>
+        <w:rPr>
+          <w:b/>
+          <w:bCs/>
+          <w:lang w:val="en-IE"/>
+        </w:rPr>
+        <w:t> </w:t>
+      </w:r>
+    </w:p>
+    <w:p>
+      <w:pPr>
+        <w:pStyle w:val="BodyText"/>
+        <w:rPr>
+          <w:lang w:val="en-US"/>
+        </w:rPr>
+      </w:pPr>
+      <w:r>
+        <w:rPr>
+          <w:lang w:val="en-US"/>
+        </w:rPr>
+        <w:t xml:space="preserve">Discussed if we needed to make one submission or each group member submit the same thing. We agreed to make one submission </w:t>
+      </w:r>
+      <w:proofErr w:type="gramStart"/>
+      <w:r>
+        <w:rPr>
+          <w:lang w:val="en-US"/>
+        </w:rPr>
+        <w:t>and also</w:t>
+      </w:r>
+      <w:proofErr w:type="gramEnd"/>
+      <w:r>
+        <w:rPr>
+          <w:lang w:val="en-US"/>
+        </w:rPr>
+        <w:t xml:space="preserve"> email the files to everyone in the group just in case. We also discussed some final parts to fill in to complete some of our comments.  </w:t>
+      </w:r>
+    </w:p>
+    <w:p>
+      <w:pPr>
+        <w:pStyle w:val="BodyText"/>
+      </w:pPr>
     </w:p>
     <w:sectPr>
       <w:pgSz w:w="11906" w:h="16838"/>
@@ -2221,7 +3145,6 @@
   <w:style w:type="character" w:default="1" w:styleId="DefaultParagraphFont">
     <w:name w:val="Default Paragraph Font"/>
     <w:uiPriority w:val="1"/>
-    <w:semiHidden/>
     <w:unhideWhenUsed/>
   </w:style>
   <w:style w:type="table" w:default="1" w:styleId="TableNormal">

</xml_diff>